<commit_message>
Nouvelle doc et fix de version
</commit_message>
<xml_diff>
--- a/fichiers/SGDF-ParisSud-outilssgdf-manuel.docx
+++ b/fichiers/SGDF-ParisSud-outilssgdf-manuel.docx
@@ -56,7 +56,7 @@
           <w:b/>
           <w:sz w:val="32"/>
         </w:rPr>
-        <w:t>5</w:t>
+        <w:t>8</w:t>
       </w:r>
       <w:r>
         <w:rPr>
@@ -173,8 +173,6 @@
         <w:t>Table des matières</w:t>
       </w:r>
     </w:p>
-    <w:bookmarkStart w:id="1" w:name="_GoBack"/>
-    <w:bookmarkEnd w:id="1"/>
     <w:p>
       <w:pPr>
         <w:pStyle w:val="TM1"/>
@@ -1107,7 +1105,7 @@
             <w:noProof/>
             <w:webHidden/>
           </w:rPr>
-          <w:t>7</w:t>
+          <w:t>8</w:t>
         </w:r>
         <w:r>
           <w:rPr>
@@ -1460,11 +1458,11 @@
       <w:pPr>
         <w:pStyle w:val="Titre2"/>
       </w:pPr>
-      <w:bookmarkStart w:id="2" w:name="_Toc535423341"/>
+      <w:bookmarkStart w:id="1" w:name="_Toc535423341"/>
       <w:r>
         <w:t>Introduction</w:t>
       </w:r>
-      <w:bookmarkEnd w:id="2"/>
+      <w:bookmarkEnd w:id="1"/>
     </w:p>
     <w:p>
       <w:r>
@@ -1581,11 +1579,11 @@
       <w:pPr>
         <w:pStyle w:val="Titre2"/>
       </w:pPr>
-      <w:bookmarkStart w:id="3" w:name="_Toc535423342"/>
+      <w:bookmarkStart w:id="2" w:name="_Toc535423342"/>
       <w:r>
         <w:t>Informations importantes</w:t>
       </w:r>
-      <w:bookmarkEnd w:id="3"/>
+      <w:bookmarkEnd w:id="2"/>
     </w:p>
     <w:p>
       <w:r>
@@ -1904,6 +1902,7 @@
         </w:rPr>
       </w:pPr>
     </w:p>
+    <w:p/>
     <w:p>
       <w:pPr>
         <w:rPr>
@@ -1912,6 +1911,7 @@
         </w:rPr>
       </w:pPr>
       <w:r>
+        <w:lastRenderedPageBreak/>
         <w:br/>
         <w:t xml:space="preserve">L'outil peut être utilisé au niveau d'un </w:t>
       </w:r>
@@ -1943,11 +1943,7 @@
         <w:t xml:space="preserve"> SGDF</w:t>
       </w:r>
       <w:r>
-        <w:t xml:space="preserve">. Il </w:t>
-      </w:r>
-      <w:r>
-        <w:lastRenderedPageBreak/>
-        <w:t>faut que l'utilisateur soit bien conscient de tous les points ci-dessus.</w:t>
+        <w:t>. Il faut que l'utilisateur soit bien conscient de tous les points ci-dessus.</w:t>
       </w:r>
       <w:r>
         <w:br/>
@@ -2057,24 +2053,24 @@
       <w:pPr>
         <w:pStyle w:val="Titre2"/>
       </w:pPr>
-      <w:bookmarkStart w:id="4" w:name="_Toc535423343"/>
+      <w:bookmarkStart w:id="3" w:name="_Toc535423343"/>
       <w:r>
         <w:t>Procédure d'installatio</w:t>
       </w:r>
       <w:r>
         <w:t>n basique et premiers essais</w:t>
       </w:r>
+      <w:bookmarkEnd w:id="3"/>
+    </w:p>
+    <w:p>
+      <w:pPr>
+        <w:pStyle w:val="Titre3"/>
+      </w:pPr>
+      <w:bookmarkStart w:id="4" w:name="_Toc535423344"/>
+      <w:r>
+        <w:t>PC avec Windows</w:t>
+      </w:r>
       <w:bookmarkEnd w:id="4"/>
-    </w:p>
-    <w:p>
-      <w:pPr>
-        <w:pStyle w:val="Titre3"/>
-      </w:pPr>
-      <w:bookmarkStart w:id="5" w:name="_Toc535423344"/>
-      <w:r>
-        <w:t>PC avec Windows</w:t>
-      </w:r>
-      <w:bookmarkEnd w:id="5"/>
     </w:p>
     <w:p>
       <w:pPr>
@@ -2448,12 +2444,12 @@
       <w:pPr>
         <w:pStyle w:val="Titre3"/>
       </w:pPr>
-      <w:bookmarkStart w:id="6" w:name="_Toc535423345"/>
+      <w:bookmarkStart w:id="5" w:name="_Toc535423345"/>
       <w:r>
         <w:lastRenderedPageBreak/>
         <w:t>PC avec Linux</w:t>
       </w:r>
-      <w:bookmarkEnd w:id="6"/>
+      <w:bookmarkEnd w:id="5"/>
     </w:p>
     <w:p>
       <w:pPr>
@@ -3074,12 +3070,12 @@
       <w:pPr>
         <w:pStyle w:val="Titre3"/>
       </w:pPr>
-      <w:bookmarkStart w:id="7" w:name="_Toc535423346"/>
+      <w:bookmarkStart w:id="6" w:name="_Toc535423346"/>
       <w:r>
         <w:lastRenderedPageBreak/>
         <w:t>Mac avec OS X</w:t>
       </w:r>
-      <w:bookmarkEnd w:id="7"/>
+      <w:bookmarkEnd w:id="6"/>
     </w:p>
     <w:p>
       <w:pPr>
@@ -3882,12 +3878,12 @@
       <w:pPr>
         <w:pStyle w:val="Titre2"/>
       </w:pPr>
-      <w:bookmarkStart w:id="8" w:name="_Toc535423347"/>
+      <w:bookmarkStart w:id="7" w:name="_Toc535423347"/>
       <w:r>
         <w:lastRenderedPageBreak/>
         <w:t>Règles de calcul des informations</w:t>
       </w:r>
-      <w:bookmarkEnd w:id="8"/>
+      <w:bookmarkEnd w:id="7"/>
     </w:p>
     <w:p>
       <w:r>
@@ -3957,7 +3953,15 @@
         <w:t xml:space="preserve">La colonne « Stagiaire BAFA potentiel » </w:t>
       </w:r>
       <w:r>
-        <w:t>contient « Oui » si l’adhérent a suivi un TECH depuis moins de 30 mois (18 mois standard et 1 prorogation à demander) et s’il n’a pas encore suivi un stage APPRO</w:t>
+        <w:t xml:space="preserve">contient « Oui » si l’adhérent a suivi un TECH </w:t>
+      </w:r>
+      <w:r>
+        <w:t xml:space="preserve">ou un stage BAFA Formation générale </w:t>
+      </w:r>
+      <w:bookmarkStart w:id="8" w:name="_GoBack"/>
+      <w:bookmarkEnd w:id="8"/>
+      <w:r>
+        <w:t>depuis moins de 30 mois (18 mois standard et 1 prorogation à demander) et s’il n’a pas encore suivi un stage APPRO</w:t>
       </w:r>
     </w:p>
     <w:p>
@@ -4793,10 +4797,24 @@
     </w:p>
     <w:p>
       <w:pPr>
+        <w:rPr>
+          <w:b/>
+          <w:bCs/>
+          <w:sz w:val="32"/>
+          <w:u w:val="single"/>
+        </w:rPr>
+      </w:pPr>
+      <w:bookmarkStart w:id="12" w:name="_Toc535423351"/>
+      <w:r>
+        <w:br w:type="page"/>
+      </w:r>
+    </w:p>
+    <w:p>
+      <w:pPr>
         <w:pStyle w:val="Titre3"/>
       </w:pPr>
-      <w:bookmarkStart w:id="12" w:name="_Toc535423351"/>
-      <w:r>
+      <w:r>
+        <w:lastRenderedPageBreak/>
         <w:t>Recherche d’anomalies</w:t>
       </w:r>
       <w:bookmarkEnd w:id="12"/>
@@ -4827,7 +4845,6 @@
         </w:numPr>
       </w:pPr>
       <w:r>
-        <w:lastRenderedPageBreak/>
         <w:t>Responsables ayant suivi une APF chefs/cheftaines et n’étant pas au moins Anim SF stagiaire</w:t>
       </w:r>
     </w:p>
@@ -4992,6 +5009,21 @@
     <w:p>
       <w:r>
         <w:t>15/01/2019 Version 0.0.5 Ajout des calculs de quotas année et camps</w:t>
+      </w:r>
+    </w:p>
+    <w:p>
+      <w:r>
+        <w:t>20/01/2019 Version 0.0.6 Correction d’installation macOS et Linux, et correction delta quota titulaires</w:t>
+      </w:r>
+    </w:p>
+    <w:p>
+      <w:r>
+        <w:t>24/01/2019 Version 0.0.7 Correction pour JavaDK10 et plus de détails sur formations APPRO</w:t>
+      </w:r>
+    </w:p>
+    <w:p>
+      <w:r>
+        <w:t>28/01/2019 Version 0.0.8 Corrections des dates APF et détails sur APF+Formation AS RG</w:t>
       </w:r>
     </w:p>
     <w:p>
@@ -5222,7 +5254,7 @@
         <w:noProof/>
         <w:sz w:val="20"/>
       </w:rPr>
-      <w:t>16/01/2019</w:t>
+      <w:t>28/01/2019</w:t>
     </w:r>
     <w:r>
       <w:rPr>
@@ -5280,7 +5312,7 @@
       <w:rPr>
         <w:noProof/>
       </w:rPr>
-      <w:t>1</w:t>
+      <w:t>2</w:t>
     </w:r>
     <w:r>
       <w:rPr>
@@ -10312,7 +10344,7 @@
 </file>
 
 <file path=customXml/itemProps1.xml><?xml version="1.0" encoding="utf-8"?>
-<ds:datastoreItem xmlns:ds="http://schemas.openxmlformats.org/officeDocument/2006/customXml" ds:itemID="{EC6849AC-B27B-4A9C-998C-B200C80D0681}">
+<ds:datastoreItem xmlns:ds="http://schemas.openxmlformats.org/officeDocument/2006/customXml" ds:itemID="{037F2E30-2D93-4219-8F6A-1AC7F4215F98}">
   <ds:schemaRefs>
     <ds:schemaRef ds:uri="http://schemas.openxmlformats.org/officeDocument/2006/bibliography"/>
   </ds:schemaRefs>

</xml_diff>